<commit_message>
CTO -> Tech Lead
</commit_message>
<xml_diff>
--- a/Christophe-Marie_Duquesne.docx
+++ b/Christophe-Marie_Duquesne.docx
@@ -88,36 +88,12 @@
         <w:rPr>
           <w:i/>
         </w:rPr>
-        <w:t xml:space="preserve">Domain Technology Officer (</w:t>
+        <w:t xml:space="preserve">Domain Technology Officer Marketing for</w:t>
       </w:r>
       <w:r>
         <w:rPr>
           <w:i/>
         </w:rPr>
-        <w:t xml:space="preserve">“</w:t>
-      </w:r>
-      <w:r>
-        <w:rPr>
-          <w:i/>
-        </w:rPr>
-        <w:t xml:space="preserve">Domain CTO</w:t>
-      </w:r>
-      <w:r>
-        <w:rPr>
-          <w:i/>
-        </w:rPr>
-        <w:t xml:space="preserve">”</w:t>
-      </w:r>
-      <w:r>
-        <w:rPr>
-          <w:i/>
-        </w:rPr>
-        <w:t xml:space="preserve">) Marketing for</w:t>
-      </w:r>
-      <w:r>
-        <w:rPr>
-          <w:i/>
-        </w:rPr>
         <w:t xml:space="preserve"> </w:t>
       </w:r>
       <w:hyperlink r:id="rId21">
@@ -141,49 +117,37 @@
         <w:pStyle w:val="Definition"/>
       </w:pPr>
       <w:r>
-        <w:t xml:space="preserve">“</w:t>
-      </w:r>
-      <w:r>
-        <w:t xml:space="preserve">CTO</w:t>
-      </w:r>
-      <w:r>
-        <w:t xml:space="preserve">”</w:t>
-      </w:r>
-      <w:r>
-        <w:t xml:space="preserve"> </w:t>
-      </w:r>
-      <w:r>
-        <w:t xml:space="preserve">of the Flixbus Marketing Organization: 3 Data Science teams, 2</w:t>
-      </w:r>
-      <w:r>
-        <w:t xml:space="preserve"> </w:t>
-      </w:r>
-      <w:r>
-        <w:t xml:space="preserve">Analytics teams, 1 Salesforce/PHP team (37 persons across 2</w:t>
-      </w:r>
-      <w:r>
-        <w:t xml:space="preserve"> </w:t>
-      </w:r>
-      <w:r>
-        <w:t xml:space="preserve">locations). Guiding the rearchitecture of the company data to comply</w:t>
-      </w:r>
-      <w:r>
-        <w:t xml:space="preserve"> </w:t>
-      </w:r>
-      <w:r>
-        <w:t xml:space="preserve">with GDPR by design while generating more value. Applying years of</w:t>
-      </w:r>
-      <w:r>
-        <w:t xml:space="preserve"> </w:t>
-      </w:r>
-      <w:r>
-        <w:t xml:space="preserve">experience in Data Science, Data Engineering and Software Development</w:t>
-      </w:r>
-      <w:r>
-        <w:t xml:space="preserve"> </w:t>
-      </w:r>
-      <w:r>
-        <w:t xml:space="preserve">to empower the business in making smarter decisions.</w:t>
+        <w:t xml:space="preserve">Technology Leader of the Flixbus Marketing Organization: 3 Data</w:t>
+      </w:r>
+      <w:r>
+        <w:t xml:space="preserve"> </w:t>
+      </w:r>
+      <w:r>
+        <w:t xml:space="preserve">Science teams, 2 Analytics teams, 1 Salesforce/PHP team (37 persons</w:t>
+      </w:r>
+      <w:r>
+        <w:t xml:space="preserve"> </w:t>
+      </w:r>
+      <w:r>
+        <w:t xml:space="preserve">across 2 locations). Guiding the rearchitecture of the company data to</w:t>
+      </w:r>
+      <w:r>
+        <w:t xml:space="preserve"> </w:t>
+      </w:r>
+      <w:r>
+        <w:t xml:space="preserve">comply with GDPR by design while generating more value. Applying years</w:t>
+      </w:r>
+      <w:r>
+        <w:t xml:space="preserve"> </w:t>
+      </w:r>
+      <w:r>
+        <w:t xml:space="preserve">of experience in Data Science, Data Engineering and Software</w:t>
+      </w:r>
+      <w:r>
+        <w:t xml:space="preserve"> </w:t>
+      </w:r>
+      <w:r>
+        <w:t xml:space="preserve">Development to empower the business in making smarter decisions.</w:t>
       </w:r>
     </w:p>
     <w:p>

</xml_diff>

<commit_message>
Recompiling to update age
</commit_message>
<xml_diff>
--- a/Christophe-Marie_Duquesne.docx
+++ b/Christophe-Marie_Duquesne.docx
@@ -34,10 +34,10 @@
         <w:t xml:space="preserve">Data Technology Leader</w:t>
       </w:r>
       <w:r>
-        <w:br w:type="textWrapping"/>
-      </w:r>
-      <w:r>
-        <w:br w:type="textWrapping"/>
+        <w:br/>
+      </w:r>
+      <w:r>
+        <w:br/>
       </w:r>
       <w:r>
         <w:t xml:space="preserve">Data Technology Leader with an Operations Research background. In love</w:t>
@@ -470,7 +470,6 @@
     </w:p>
     <w:p>
       <w:pPr>
-        <w:pStyle w:val="Compact"/>
         <w:pStyle w:val="Definition"/>
       </w:pPr>
       <w:r>
@@ -616,7 +615,6 @@
     </w:p>
     <w:p>
       <w:pPr>
-        <w:pStyle w:val="Compact"/>
         <w:pStyle w:val="Definition"/>
       </w:pPr>
       <w:r>
@@ -653,7 +651,6 @@
     </w:p>
     <w:p>
       <w:pPr>
-        <w:pStyle w:val="Compact"/>
         <w:pStyle w:val="Definition"/>
       </w:pPr>
       <w:r>
@@ -716,7 +713,6 @@
     </w:p>
     <w:p>
       <w:pPr>
-        <w:pStyle w:val="Compact"/>
         <w:pStyle w:val="Definition"/>
       </w:pPr>
       <w:r>
@@ -759,7 +755,6 @@
     </w:p>
     <w:p>
       <w:pPr>
-        <w:pStyle w:val="Compact"/>
         <w:pStyle w:val="Definition"/>
       </w:pPr>
       <w:r>
@@ -844,7 +839,6 @@
     </w:p>
     <w:p>
       <w:pPr>
-        <w:pStyle w:val="Compact"/>
         <w:pStyle w:val="Definition"/>
       </w:pPr>
       <w:r>
@@ -1135,7 +1129,6 @@
     </w:p>
     <w:p>
       <w:pPr>
-        <w:pStyle w:val="Compact"/>
         <w:pStyle w:val="Definition"/>
       </w:pPr>
       <w:r>
@@ -1158,7 +1151,6 @@
     </w:p>
     <w:p>
       <w:pPr>
-        <w:pStyle w:val="Compact"/>
         <w:pStyle w:val="Definition"/>
       </w:pPr>
       <w:r>
@@ -1175,7 +1167,6 @@
     </w:p>
     <w:p>
       <w:pPr>
-        <w:pStyle w:val="Compact"/>
         <w:pStyle w:val="Definition"/>
       </w:pPr>
       <w:r>
@@ -1237,19 +1228,19 @@
         <w:t xml:space="preserve"> </w:t>
       </w:r>
       <w:r>
-        <w:t xml:space="preserve">• +49 157 530 431 00 • 36 years old</w:t>
-      </w:r>
-      <w:r>
-        <w:br w:type="textWrapping"/>
+        <w:t xml:space="preserve">• +49 157 530 431 00 • 37 years old</w:t>
+      </w:r>
+      <w:r>
+        <w:br/>
       </w:r>
       <w:r>
         <w:t xml:space="preserve">Fraunhoferstr. 9, 80469 Munich, Germany</w:t>
       </w:r>
       <w:r>
-        <w:br w:type="textWrapping"/>
-      </w:r>
-      <w:r>
-        <w:br w:type="textWrapping"/>
+        <w:br/>
+      </w:r>
+      <w:r>
+        <w:br/>
       </w:r>
       <w:hyperlink r:id="rId50">
         <w:r>
@@ -1342,109 +1333,6 @@
 <file path=word/numbering.xml><?xml version="1.0" encoding="utf-8"?>
 <w:numbering xmlns:w="http://schemas.openxmlformats.org/wordprocessingml/2006/main">
   <w:abstractNum w:abstractNumId="990">
-    <w:nsid w:val="170cd2de"/>
-    <w:multiLevelType w:val="multilevel"/>
-    <w:lvl w:ilvl="0">
-      <w:numFmt w:val="bullet"/>
-      <w:lvlText w:val=" "/>
-      <w:lvlJc w:val="left"/>
-      <w:pPr>
-        <w:tabs>
-          <w:tab w:val="num" w:pos="0"/>
-        </w:tabs>
-        <w:ind w:left="480" w:hanging="480"/>
-      </w:pPr>
-    </w:lvl>
-    <w:lvl w:ilvl="1">
-      <w:numFmt w:val="bullet"/>
-      <w:lvlText w:val=" "/>
-      <w:lvlJc w:val="left"/>
-      <w:pPr>
-        <w:tabs>
-          <w:tab w:val="num" w:pos="720"/>
-        </w:tabs>
-        <w:ind w:left="1200" w:hanging="480"/>
-      </w:pPr>
-    </w:lvl>
-    <w:lvl w:ilvl="2">
-      <w:numFmt w:val="bullet"/>
-      <w:lvlText w:val=" "/>
-      <w:lvlJc w:val="left"/>
-      <w:pPr>
-        <w:tabs>
-          <w:tab w:val="num" w:pos="1440"/>
-        </w:tabs>
-        <w:ind w:left="1920" w:hanging="480"/>
-      </w:pPr>
-    </w:lvl>
-    <w:lvl w:ilvl="3">
-      <w:numFmt w:val="bullet"/>
-      <w:lvlText w:val=" "/>
-      <w:lvlJc w:val="left"/>
-      <w:pPr>
-        <w:tabs>
-          <w:tab w:val="num" w:pos="2160"/>
-        </w:tabs>
-        <w:ind w:left="2640" w:hanging="480"/>
-      </w:pPr>
-    </w:lvl>
-    <w:lvl w:ilvl="4">
-      <w:numFmt w:val="bullet"/>
-      <w:lvlText w:val=" "/>
-      <w:lvlJc w:val="left"/>
-      <w:pPr>
-        <w:tabs>
-          <w:tab w:val="num" w:pos="2880"/>
-        </w:tabs>
-        <w:ind w:left="3360" w:hanging="480"/>
-      </w:pPr>
-    </w:lvl>
-    <w:lvl w:ilvl="5">
-      <w:numFmt w:val="bullet"/>
-      <w:lvlText w:val=" "/>
-      <w:lvlJc w:val="left"/>
-      <w:pPr>
-        <w:tabs>
-          <w:tab w:val="num" w:pos="3600"/>
-        </w:tabs>
-        <w:ind w:left="4080" w:hanging="480"/>
-      </w:pPr>
-    </w:lvl>
-    <w:lvl w:ilvl="6">
-      <w:numFmt w:val="bullet"/>
-      <w:lvlText w:val=" "/>
-      <w:lvlJc w:val="left"/>
-      <w:pPr>
-        <w:tabs>
-          <w:tab w:val="num" w:pos="4320"/>
-        </w:tabs>
-        <w:ind w:left="4800" w:hanging="480"/>
-      </w:pPr>
-    </w:lvl>
-    <w:lvl w:ilvl="7">
-      <w:numFmt w:val="bullet"/>
-      <w:lvlText w:val=" "/>
-      <w:lvlJc w:val="left"/>
-      <w:pPr>
-        <w:tabs>
-          <w:tab w:val="num" w:pos="5040"/>
-        </w:tabs>
-        <w:ind w:left="5520" w:hanging="480"/>
-      </w:pPr>
-    </w:lvl>
-    <w:lvl w:ilvl="8">
-      <w:numFmt w:val="bullet"/>
-      <w:lvlText w:val=" "/>
-      <w:lvlJc w:val="left"/>
-      <w:pPr>
-        <w:tabs>
-          <w:tab w:val="num" w:pos="5760"/>
-        </w:tabs>
-        <w:ind w:left="6240" w:hanging="480"/>
-      </w:pPr>
-    </w:lvl>
-  </w:abstractNum>
-  <w:abstractNum w:abstractNumId="990">
     <w:nsid w:val="2c1ae401"/>
     <w:multiLevelType w:val="multilevel"/>
     <w:lvl w:ilvl="0">
@@ -1547,9 +1435,6 @@
       </w:pPr>
     </w:lvl>
   </w:abstractNum>
-  <w:num w:numId="1000">
-    <w:abstractNumId w:val="990"/>
-  </w:num>
   <w:num w:numId="1000">
     <w:abstractNumId w:val="990"/>
   </w:num>
@@ -1696,7 +1581,7 @@
       <w:rFonts w:asciiTheme="majorHAnsi" w:eastAsiaTheme="majorEastAsia" w:hAnsiTheme="majorHAnsi" w:cstheme="majorBidi"/>
       <w:b/>
       <w:bCs/>
-      <w:color w:val="345A8A" w:themeColor="accent1" w:themeShade="B5"/>
+      <w:color w:val="4F81BD" w:themeColor="accent1"/>
       <w:sz w:val="32"/>
       <w:szCs w:val="32"/>
     </w:rPr>
@@ -1719,8 +1604,8 @@
       <w:b/>
       <w:bCs/>
       <w:color w:val="4F81BD" w:themeColor="accent1"/>
-      <w:sz w:val="32"/>
-      <w:szCs w:val="32"/>
+      <w:sz w:val="28"/>
+      <w:szCs w:val="28"/>
     </w:rPr>
   </w:style>
   <w:style w:type="paragraph" w:styleId="Heading3">
@@ -1741,8 +1626,8 @@
       <w:b/>
       <w:bCs/>
       <w:color w:val="4F81BD" w:themeColor="accent1"/>
-      <w:sz w:val="28"/>
-      <w:szCs w:val="28"/>
+      <w:sz w:val="24"/>
+      <w:szCs w:val="24"/>
     </w:rPr>
   </w:style>
   <w:style w:type="paragraph" w:styleId="Heading4">
@@ -1760,7 +1645,7 @@
     </w:pPr>
     <w:rPr>
       <w:rFonts w:asciiTheme="majorHAnsi" w:eastAsiaTheme="majorEastAsia" w:hAnsiTheme="majorHAnsi" w:cstheme="majorBidi"/>
-      <w:b/>
+      <w:i/>
       <w:bCs/>
       <w:color w:val="4F81BD" w:themeColor="accent1"/>
       <w:sz w:val="24"/>
@@ -1782,7 +1667,6 @@
     </w:pPr>
     <w:rPr>
       <w:rFonts w:asciiTheme="majorHAnsi" w:eastAsiaTheme="majorEastAsia" w:hAnsiTheme="majorHAnsi" w:cstheme="majorBidi"/>
-      <w:i/>
       <w:iCs/>
       <w:color w:val="4F81BD" w:themeColor="accent1"/>
       <w:sz w:val="24"/>
@@ -1878,14 +1762,8 @@
     <w:qFormat/>
     <w:pPr>
       <w:spacing w:before="100" w:after="100"/>
-      <w:ind w:firstLine="0"/>
+      <w:ind w:firstLine="0" w:left="480" w:right="480"/>
     </w:pPr>
-    <w:rPr>
-      <w:rFonts w:asciiTheme="majorHAnsi" w:eastAsiaTheme="majorEastAsia" w:hAnsiTheme="majorHAnsi" w:cstheme="majorBidi"/>
-      <w:bCs/>
-      <w:sz w:val="20"/>
-      <w:szCs w:val="20"/>
-    </w:rPr>
   </w:style>
   <w:style w:type="paragraph" w:styleId="FootnoteText">
     <w:name w:val="Footnote Text"/>

</xml_diff>

<commit_message>
Adding a local context installation script
</commit_message>
<xml_diff>
--- a/Christophe-Marie_Duquesne.docx
+++ b/Christophe-Marie_Duquesne.docx
@@ -30,6 +30,7 @@
       <w:r>
         <w:rPr>
           <w:b/>
+          <w:bCs/>
         </w:rPr>
         <w:t xml:space="preserve">Data Technology Leader</w:t>
       </w:r>
@@ -56,15 +57,14 @@
         </w:pict>
       </w:r>
     </w:p>
+    <w:bookmarkStart w:id="23" w:name="corporate-experience"/>
     <w:p>
       <w:pPr>
         <w:pStyle w:val="Heading2"/>
       </w:pPr>
-      <w:bookmarkStart w:id="20" w:name="corporate-experience"/>
       <w:r>
         <w:t xml:space="preserve">Corporate Experience</w:t>
       </w:r>
-      <w:bookmarkEnd w:id="20"/>
     </w:p>
     <w:p>
       <w:pPr>
@@ -81,20 +81,23 @@
       <w:r>
         <w:rPr>
           <w:i/>
+          <w:iCs/>
         </w:rPr>
         <w:t xml:space="preserve">Domain Technology Officer Marketing for</w:t>
       </w:r>
       <w:r>
         <w:rPr>
           <w:i/>
+          <w:iCs/>
         </w:rPr>
         <w:t xml:space="preserve"> </w:t>
       </w:r>
-      <w:hyperlink r:id="rId21">
+      <w:hyperlink r:id="rId20">
         <w:r>
           <w:rPr>
             <w:rStyle w:val="Hyperlink"/>
             <w:i/>
+            <w:iCs/>
           </w:rPr>
           <w:t xml:space="preserve">Flixbus</w:t>
         </w:r>
@@ -159,20 +162,23 @@
       <w:r>
         <w:rPr>
           <w:i/>
+          <w:iCs/>
         </w:rPr>
         <w:t xml:space="preserve">Principal Data Engineer for</w:t>
       </w:r>
       <w:r>
         <w:rPr>
           <w:i/>
+          <w:iCs/>
         </w:rPr>
         <w:t xml:space="preserve"> </w:t>
       </w:r>
-      <w:hyperlink r:id="rId21">
+      <w:hyperlink r:id="rId20">
         <w:r>
           <w:rPr>
             <w:rStyle w:val="Hyperlink"/>
             <w:i/>
+            <w:iCs/>
           </w:rPr>
           <w:t xml:space="preserve">Flixbus</w:t>
         </w:r>
@@ -243,20 +249,23 @@
       <w:r>
         <w:rPr>
           <w:i/>
+          <w:iCs/>
         </w:rPr>
         <w:t xml:space="preserve">Data Scientist for</w:t>
       </w:r>
       <w:r>
         <w:rPr>
           <w:i/>
+          <w:iCs/>
         </w:rPr>
         <w:t xml:space="preserve"> </w:t>
       </w:r>
-      <w:hyperlink r:id="rId22">
+      <w:hyperlink r:id="rId21">
         <w:r>
           <w:rPr>
             <w:rStyle w:val="Hyperlink"/>
             <w:i/>
+            <w:iCs/>
           </w:rPr>
           <w:t xml:space="preserve">Amadeus</w:t>
         </w:r>
@@ -333,20 +342,23 @@
       <w:r>
         <w:rPr>
           <w:i/>
+          <w:iCs/>
         </w:rPr>
         <w:t xml:space="preserve">PhD in Operations Research with</w:t>
       </w:r>
       <w:r>
         <w:rPr>
           <w:i/>
+          <w:iCs/>
         </w:rPr>
         <w:t xml:space="preserve"> </w:t>
       </w:r>
-      <w:hyperlink r:id="rId22">
+      <w:hyperlink r:id="rId21">
         <w:r>
           <w:rPr>
             <w:rStyle w:val="Hyperlink"/>
             <w:i/>
+            <w:iCs/>
           </w:rPr>
           <w:t xml:space="preserve">Amadeus</w:t>
         </w:r>
@@ -405,20 +417,23 @@
       <w:r>
         <w:rPr>
           <w:i/>
+          <w:iCs/>
         </w:rPr>
         <w:t xml:space="preserve">Internship at</w:t>
       </w:r>
       <w:r>
         <w:rPr>
           <w:i/>
+          <w:iCs/>
         </w:rPr>
         <w:t xml:space="preserve"> </w:t>
       </w:r>
-      <w:hyperlink r:id="rId23">
+      <w:hyperlink r:id="rId22">
         <w:r>
           <w:rPr>
             <w:rStyle w:val="Hyperlink"/>
             <w:i/>
+            <w:iCs/>
           </w:rPr>
           <w:t xml:space="preserve">Rio Tinto Alcan</w:t>
         </w:r>
@@ -450,15 +465,15 @@
         <w:t xml:space="preserve">consistently outperformed the existing in-house tool.</w:t>
       </w:r>
     </w:p>
+    <w:bookmarkEnd w:id="23"/>
+    <w:bookmarkStart w:id="40" w:name="open-source-contributions"/>
     <w:p>
       <w:pPr>
         <w:pStyle w:val="Heading2"/>
       </w:pPr>
-      <w:bookmarkStart w:id="24" w:name="open-source-contributions"/>
       <w:r>
         <w:t xml:space="preserve">Open Source Contributions</w:t>
       </w:r>
-      <w:bookmarkEnd w:id="24"/>
     </w:p>
     <w:p>
       <w:pPr>
@@ -478,12 +493,121 @@
       <w:r>
         <w:t xml:space="preserve"> </w:t>
       </w:r>
+      <w:hyperlink r:id="rId24">
+        <w:r>
+          <w:rPr>
+            <w:rStyle w:val="Hyperlink"/>
+          </w:rPr>
+          <w:t xml:space="preserve">yaposib</w:t>
+        </w:r>
+      </w:hyperlink>
+      <w:r>
+        <w:t xml:space="preserve">, a</w:t>
+      </w:r>
+      <w:r>
+        <w:t xml:space="preserve"> </w:t>
+      </w:r>
+      <w:r>
+        <w:t xml:space="preserve">Python-C++ binding to</w:t>
+      </w:r>
+      <w:r>
+        <w:t xml:space="preserve"> </w:t>
+      </w:r>
       <w:hyperlink r:id="rId25">
         <w:r>
           <w:rPr>
             <w:rStyle w:val="Hyperlink"/>
           </w:rPr>
-          <w:t xml:space="preserve">yaposib</w:t>
+          <w:t xml:space="preserve">coin-Osi</w:t>
+        </w:r>
+      </w:hyperlink>
+      <w:r>
+        <w:t xml:space="preserve">.</w:t>
+      </w:r>
+      <w:r>
+        <w:t xml:space="preserve"> </w:t>
+      </w:r>
+      <w:r>
+        <w:t xml:space="preserve">Awarded</w:t>
+      </w:r>
+      <w:r>
+        <w:t xml:space="preserve"> </w:t>
+      </w:r>
+      <w:hyperlink r:id="rId26">
+        <w:r>
+          <w:rPr>
+            <w:rStyle w:val="Hyperlink"/>
+          </w:rPr>
+          <w:t xml:space="preserve">full membership</w:t>
+        </w:r>
+      </w:hyperlink>
+      <w:r>
+        <w:t xml:space="preserve"> </w:t>
+      </w:r>
+      <w:r>
+        <w:t xml:space="preserve">in the</w:t>
+      </w:r>
+      <w:r>
+        <w:t xml:space="preserve"> </w:t>
+      </w:r>
+      <w:r>
+        <w:t xml:space="preserve">coin-or foundation in return.</w:t>
+      </w:r>
+      <w:r>
+        <w:t xml:space="preserve"> </w:t>
+      </w:r>
+      <w:r>
+        <w:t xml:space="preserve">Contributor to</w:t>
+      </w:r>
+      <w:r>
+        <w:t xml:space="preserve"> </w:t>
+      </w:r>
+      <w:hyperlink r:id="rId27">
+        <w:r>
+          <w:rPr>
+            <w:rStyle w:val="Hyperlink"/>
+          </w:rPr>
+          <w:t xml:space="preserve">pulp-or</w:t>
+        </w:r>
+      </w:hyperlink>
+      <w:r>
+        <w:t xml:space="preserve">, a Linear</w:t>
+      </w:r>
+      <w:r>
+        <w:t xml:space="preserve"> </w:t>
+      </w:r>
+      <w:r>
+        <w:t xml:space="preserve">Programming library. Author of</w:t>
+      </w:r>
+      <w:r>
+        <w:t xml:space="preserve"> </w:t>
+      </w:r>
+      <w:hyperlink r:id="rId28">
+        <w:r>
+          <w:rPr>
+            <w:rStyle w:val="Hyperlink"/>
+          </w:rPr>
+          <w:t xml:space="preserve">flasfka</w:t>
+        </w:r>
+      </w:hyperlink>
+      <w:r>
+        <w:t xml:space="preserve">, an http</w:t>
+      </w:r>
+      <w:r>
+        <w:t xml:space="preserve"> </w:t>
+      </w:r>
+      <w:r>
+        <w:t xml:space="preserve">bridge for posting/getting messages to Apache Kafka. Author of</w:t>
+      </w:r>
+      <w:r>
+        <w:t xml:space="preserve"> </w:t>
+      </w:r>
+      <w:hyperlink r:id="rId29">
+        <w:r>
+          <w:rPr>
+            <w:rStyle w:val="Hyperlink"/>
+          </w:rPr>
+          <w:t xml:space="preserve">persistentdicts</w:t>
         </w:r>
       </w:hyperlink>
       <w:r>
@@ -493,17 +617,70 @@
         <w:t xml:space="preserve"> </w:t>
       </w:r>
       <w:r>
-        <w:t xml:space="preserve">Python-C++ binding to</w:t>
-      </w:r>
-      <w:r>
-        <w:t xml:space="preserve"> </w:t>
-      </w:r>
-      <w:hyperlink r:id="rId26">
-        <w:r>
-          <w:rPr>
-            <w:rStyle w:val="Hyperlink"/>
-          </w:rPr>
-          <w:t xml:space="preserve">coin-Osi</w:t>
+        <w:t xml:space="preserve">library exposing various databases with Python dict-like interfaces.</w:t>
+      </w:r>
+    </w:p>
+    <w:p>
+      <w:pPr>
+        <w:pStyle w:val="DefinitionTerm"/>
+      </w:pPr>
+      <w:r>
+        <w:t xml:space="preserve">Go</w:t>
+      </w:r>
+    </w:p>
+    <w:p>
+      <w:pPr>
+        <w:pStyle w:val="Definition"/>
+      </w:pPr>
+      <w:r>
+        <w:t xml:space="preserve">Author of</w:t>
+      </w:r>
+      <w:r>
+        <w:t xml:space="preserve"> </w:t>
+      </w:r>
+      <w:hyperlink r:id="rId30">
+        <w:r>
+          <w:rPr>
+            <w:rStyle w:val="Hyperlink"/>
+          </w:rPr>
+          <w:t xml:space="preserve">github.com/chmduquesne/rollinghash</w:t>
+        </w:r>
+      </w:hyperlink>
+      <w:r>
+        <w:t xml:space="preserve">,</w:t>
+      </w:r>
+      <w:r>
+        <w:t xml:space="preserve"> </w:t>
+      </w:r>
+      <w:r>
+        <w:t xml:space="preserve">a library of rolling checksums used in</w:t>
+      </w:r>
+      <w:r>
+        <w:t xml:space="preserve"> </w:t>
+      </w:r>
+      <w:hyperlink r:id="rId31">
+        <w:r>
+          <w:rPr>
+            <w:rStyle w:val="Hyperlink"/>
+          </w:rPr>
+          <w:t xml:space="preserve">syncthing</w:t>
+        </w:r>
+      </w:hyperlink>
+      <w:r>
+        <w:t xml:space="preserve"> </w:t>
+      </w:r>
+      <w:r>
+        <w:t xml:space="preserve">and</w:t>
+      </w:r>
+      <w:r>
+        <w:t xml:space="preserve"> </w:t>
+      </w:r>
+      <w:hyperlink r:id="rId32">
+        <w:r>
+          <w:rPr>
+            <w:rStyle w:val="Hyperlink"/>
+          </w:rPr>
+          <w:t xml:space="preserve">kopia</w:t>
         </w:r>
       </w:hyperlink>
       <w:r>
@@ -513,86 +690,129 @@
         <w:t xml:space="preserve"> </w:t>
       </w:r>
       <w:r>
-        <w:t xml:space="preserve">Awarded</w:t>
-      </w:r>
-      <w:r>
-        <w:t xml:space="preserve"> </w:t>
-      </w:r>
-      <w:hyperlink r:id="rId27">
-        <w:r>
-          <w:rPr>
-            <w:rStyle w:val="Hyperlink"/>
-          </w:rPr>
-          <w:t xml:space="preserve">full membership</w:t>
-        </w:r>
-      </w:hyperlink>
-      <w:r>
-        <w:t xml:space="preserve"> </w:t>
-      </w:r>
-      <w:r>
-        <w:t xml:space="preserve">in the</w:t>
-      </w:r>
-      <w:r>
-        <w:t xml:space="preserve"> </w:t>
-      </w:r>
-      <w:r>
-        <w:t xml:space="preserve">coin-or foundation in return.</w:t>
-      </w:r>
-      <w:r>
-        <w:t xml:space="preserve"> </w:t>
-      </w:r>
-      <w:r>
         <w:t xml:space="preserve">Contributor to</w:t>
       </w:r>
       <w:r>
         <w:t xml:space="preserve"> </w:t>
       </w:r>
-      <w:hyperlink r:id="rId28">
-        <w:r>
-          <w:rPr>
-            <w:rStyle w:val="Hyperlink"/>
-          </w:rPr>
-          <w:t xml:space="preserve">pulp-or</w:t>
-        </w:r>
-      </w:hyperlink>
-      <w:r>
-        <w:t xml:space="preserve">, a Linear</w:t>
-      </w:r>
-      <w:r>
-        <w:t xml:space="preserve"> </w:t>
-      </w:r>
-      <w:r>
-        <w:t xml:space="preserve">Programming library. Author of</w:t>
-      </w:r>
-      <w:r>
-        <w:t xml:space="preserve"> </w:t>
-      </w:r>
-      <w:hyperlink r:id="rId29">
-        <w:r>
-          <w:rPr>
-            <w:rStyle w:val="Hyperlink"/>
-          </w:rPr>
-          <w:t xml:space="preserve">flasfka</w:t>
-        </w:r>
-      </w:hyperlink>
-      <w:r>
-        <w:t xml:space="preserve">, an http</w:t>
-      </w:r>
-      <w:r>
-        <w:t xml:space="preserve"> </w:t>
-      </w:r>
-      <w:r>
-        <w:t xml:space="preserve">bridge for posting/getting messages to Apache Kafka. Author of</w:t>
-      </w:r>
-      <w:r>
-        <w:t xml:space="preserve"> </w:t>
-      </w:r>
-      <w:hyperlink r:id="rId30">
-        <w:r>
-          <w:rPr>
-            <w:rStyle w:val="Hyperlink"/>
-          </w:rPr>
-          <w:t xml:space="preserve">persistentdicts</w:t>
+      <w:hyperlink r:id="rId33">
+        <w:r>
+          <w:rPr>
+            <w:rStyle w:val="Hyperlink"/>
+          </w:rPr>
+          <w:t xml:space="preserve">jackpal/gateway</w:t>
+        </w:r>
+      </w:hyperlink>
+      <w:r>
+        <w:t xml:space="preserve">,</w:t>
+      </w:r>
+      <w:r>
+        <w:t xml:space="preserve"> </w:t>
+      </w:r>
+      <w:r>
+        <w:t xml:space="preserve">a library for discovering the address of a LAN gateway used in</w:t>
+      </w:r>
+      <w:r>
+        <w:t xml:space="preserve"> </w:t>
+      </w:r>
+      <w:hyperlink r:id="rId34">
+        <w:r>
+          <w:rPr>
+            <w:rStyle w:val="Hyperlink"/>
+          </w:rPr>
+          <w:t xml:space="preserve">Tapei-Torrent</w:t>
+        </w:r>
+      </w:hyperlink>
+      <w:r>
+        <w:t xml:space="preserve">.</w:t>
+      </w:r>
+    </w:p>
+    <w:p>
+      <w:pPr>
+        <w:pStyle w:val="DefinitionTerm"/>
+      </w:pPr>
+      <w:r>
+        <w:t xml:space="preserve">Java</w:t>
+      </w:r>
+    </w:p>
+    <w:p>
+      <w:pPr>
+        <w:pStyle w:val="Definition"/>
+      </w:pPr>
+      <w:r>
+        <w:t xml:space="preserve">Author of</w:t>
+      </w:r>
+      <w:r>
+        <w:t xml:space="preserve"> </w:t>
+      </w:r>
+      <w:hyperlink r:id="rId35">
+        <w:r>
+          <w:rPr>
+            <w:rStyle w:val="Hyperlink"/>
+          </w:rPr>
+          <w:t xml:space="preserve">talkmyphone</w:t>
+        </w:r>
+      </w:hyperlink>
+      <w:r>
+        <w:t xml:space="preserve">, an</w:t>
+      </w:r>
+      <w:r>
+        <w:t xml:space="preserve"> </w:t>
+      </w:r>
+      <w:r>
+        <w:t xml:space="preserve">android application allowing phone control via gtalk (10.000+</w:t>
+      </w:r>
+      <w:r>
+        <w:t xml:space="preserve"> </w:t>
+      </w:r>
+      <w:r>
+        <w:t xml:space="preserve">downloads, forked 50 times on googlecode). It was then successfully</w:t>
+      </w:r>
+      <w:r>
+        <w:t xml:space="preserve"> </w:t>
+      </w:r>
+      <w:r>
+        <w:t xml:space="preserve">handed over to</w:t>
+      </w:r>
+      <w:r>
+        <w:t xml:space="preserve"> </w:t>
+      </w:r>
+      <w:hyperlink r:id="rId36">
+        <w:r>
+          <w:rPr>
+            <w:rStyle w:val="Hyperlink"/>
+          </w:rPr>
+          <w:t xml:space="preserve">other developers</w:t>
+        </w:r>
+      </w:hyperlink>
+      <w:r>
+        <w:t xml:space="preserve">.</w:t>
+      </w:r>
+    </w:p>
+    <w:p>
+      <w:pPr>
+        <w:pStyle w:val="DefinitionTerm"/>
+      </w:pPr>
+      <w:r>
+        <w:t xml:space="preserve">C</w:t>
+      </w:r>
+    </w:p>
+    <w:p>
+      <w:pPr>
+        <w:pStyle w:val="Definition"/>
+      </w:pPr>
+      <w:r>
+        <w:t xml:space="preserve">Author of</w:t>
+      </w:r>
+      <w:r>
+        <w:t xml:space="preserve"> </w:t>
+      </w:r>
+      <w:hyperlink r:id="rId37">
+        <w:r>
+          <w:rPr>
+            <w:rStyle w:val="Hyperlink"/>
+          </w:rPr>
+          <w:t xml:space="preserve">lazylpsolverlibs</w:t>
         </w:r>
       </w:hyperlink>
       <w:r>
@@ -602,7 +822,7 @@
         <w:t xml:space="preserve"> </w:t>
       </w:r>
       <w:r>
-        <w:t xml:space="preserve">library exposing various databases with Python dict-like interfaces.</w:t>
+        <w:t xml:space="preserve">set of proxy libraries targeting cplex, gurobi and xpress.</w:t>
       </w:r>
     </w:p>
     <w:p>
@@ -610,7 +830,7 @@
         <w:pStyle w:val="DefinitionTerm"/>
       </w:pPr>
       <w:r>
-        <w:t xml:space="preserve">C</w:t>
+        <w:t xml:space="preserve">Misc</w:t>
       </w:r>
     </w:p>
     <w:p>
@@ -618,279 +838,55 @@
         <w:pStyle w:val="Definition"/>
       </w:pPr>
       <w:r>
-        <w:t xml:space="preserve">Author of</w:t>
-      </w:r>
-      <w:r>
-        <w:t xml:space="preserve"> </w:t>
-      </w:r>
-      <w:hyperlink r:id="rId31">
-        <w:r>
-          <w:rPr>
-            <w:rStyle w:val="Hyperlink"/>
-          </w:rPr>
-          <w:t xml:space="preserve">lazylpsolverlibs</w:t>
-        </w:r>
-      </w:hyperlink>
-      <w:r>
-        <w:t xml:space="preserve">, a</w:t>
-      </w:r>
-      <w:r>
-        <w:t xml:space="preserve"> </w:t>
-      </w:r>
-      <w:r>
-        <w:t xml:space="preserve">set of proxy libraries targeting cplex, gurobi and xpress.</w:t>
-      </w:r>
-    </w:p>
-    <w:p>
-      <w:pPr>
-        <w:pStyle w:val="DefinitionTerm"/>
-      </w:pPr>
-      <w:r>
-        <w:t xml:space="preserve">Java</w:t>
-      </w:r>
-    </w:p>
-    <w:p>
-      <w:pPr>
-        <w:pStyle w:val="Definition"/>
-      </w:pPr>
-      <w:r>
-        <w:t xml:space="preserve">Author of</w:t>
-      </w:r>
-      <w:r>
-        <w:t xml:space="preserve"> </w:t>
-      </w:r>
-      <w:hyperlink r:id="rId32">
-        <w:r>
-          <w:rPr>
-            <w:rStyle w:val="Hyperlink"/>
-          </w:rPr>
-          <w:t xml:space="preserve">talkmyphone</w:t>
-        </w:r>
-      </w:hyperlink>
-      <w:r>
-        <w:t xml:space="preserve">, an</w:t>
-      </w:r>
-      <w:r>
-        <w:t xml:space="preserve"> </w:t>
-      </w:r>
-      <w:r>
-        <w:t xml:space="preserve">android application allowing phone control via gtalk (10.000+</w:t>
-      </w:r>
-      <w:r>
-        <w:t xml:space="preserve"> </w:t>
-      </w:r>
-      <w:r>
-        <w:t xml:space="preserve">downloads, forked 50 times on googlecode). It was then successfully</w:t>
-      </w:r>
-      <w:r>
-        <w:t xml:space="preserve"> </w:t>
-      </w:r>
-      <w:r>
-        <w:t xml:space="preserve">handed over to</w:t>
-      </w:r>
-      <w:r>
-        <w:t xml:space="preserve"> </w:t>
-      </w:r>
-      <w:hyperlink r:id="rId33">
-        <w:r>
-          <w:rPr>
-            <w:rStyle w:val="Hyperlink"/>
-          </w:rPr>
-          <w:t xml:space="preserve">other developers</w:t>
+        <w:t xml:space="preserve">Experience with Arch Linux, Ada, Bash, Makefile, m4, autotools,</w:t>
+      </w:r>
+      <w:r>
+        <w:t xml:space="preserve"> </w:t>
+      </w:r>
+      <w:r>
+        <w:t xml:space="preserve">cmake… See my</w:t>
+      </w:r>
+      <w:r>
+        <w:t xml:space="preserve"> </w:t>
+      </w:r>
+      <w:hyperlink r:id="rId38">
+        <w:r>
+          <w:rPr>
+            <w:rStyle w:val="Hyperlink"/>
+          </w:rPr>
+          <w:t xml:space="preserve">github</w:t>
+        </w:r>
+      </w:hyperlink>
+      <w:r>
+        <w:t xml:space="preserve"> </w:t>
+      </w:r>
+      <w:r>
+        <w:t xml:space="preserve">account and my</w:t>
+      </w:r>
+      <w:r>
+        <w:t xml:space="preserve"> </w:t>
+      </w:r>
+      <w:hyperlink r:id="rId39">
+        <w:r>
+          <w:rPr>
+            <w:rStyle w:val="Hyperlink"/>
+          </w:rPr>
+          <w:t xml:space="preserve">blog</w:t>
         </w:r>
       </w:hyperlink>
       <w:r>
         <w:t xml:space="preserve">.</w:t>
       </w:r>
     </w:p>
-    <w:p>
-      <w:pPr>
-        <w:pStyle w:val="DefinitionTerm"/>
-      </w:pPr>
-      <w:r>
-        <w:t xml:space="preserve">Lua</w:t>
-      </w:r>
-    </w:p>
-    <w:p>
-      <w:pPr>
-        <w:pStyle w:val="Definition"/>
-      </w:pPr>
-      <w:r>
-        <w:t xml:space="preserve">Author of</w:t>
-      </w:r>
-      <w:r>
-        <w:t xml:space="preserve"> </w:t>
-      </w:r>
-      <w:hyperlink r:id="rId34">
-        <w:r>
-          <w:rPr>
-            <w:rStyle w:val="Hyperlink"/>
-          </w:rPr>
-          <w:t xml:space="preserve">lighttpd-external-auth</w:t>
-        </w:r>
-      </w:hyperlink>
-      <w:r>
-        <w:t xml:space="preserve">,</w:t>
-      </w:r>
-      <w:r>
-        <w:t xml:space="preserve"> </w:t>
-      </w:r>
-      <w:r>
-        <w:t xml:space="preserve">a lighttpd magnet script allowing access control via mechanisms such as</w:t>
-      </w:r>
-      <w:r>
-        <w:t xml:space="preserve"> </w:t>
-      </w:r>
-      <w:r>
-        <w:t xml:space="preserve">OpenId.</w:t>
-      </w:r>
-    </w:p>
-    <w:p>
-      <w:pPr>
-        <w:pStyle w:val="DefinitionTerm"/>
-      </w:pPr>
-      <w:r>
-        <w:t xml:space="preserve">Go</w:t>
-      </w:r>
-    </w:p>
-    <w:p>
-      <w:pPr>
-        <w:pStyle w:val="Definition"/>
-      </w:pPr>
-      <w:r>
-        <w:t xml:space="preserve">Author of</w:t>
-      </w:r>
-      <w:r>
-        <w:t xml:space="preserve"> </w:t>
-      </w:r>
-      <w:hyperlink r:id="rId35">
-        <w:r>
-          <w:rPr>
-            <w:rStyle w:val="Hyperlink"/>
-          </w:rPr>
-          <w:t xml:space="preserve">github.com/chmduquesne/rollinghash</w:t>
-        </w:r>
-      </w:hyperlink>
-      <w:r>
-        <w:t xml:space="preserve">,</w:t>
-      </w:r>
-      <w:r>
-        <w:t xml:space="preserve"> </w:t>
-      </w:r>
-      <w:r>
-        <w:t xml:space="preserve">a library of rolling checksums used in</w:t>
-      </w:r>
-      <w:r>
-        <w:t xml:space="preserve"> </w:t>
-      </w:r>
-      <w:hyperlink r:id="rId36">
-        <w:r>
-          <w:rPr>
-            <w:rStyle w:val="Hyperlink"/>
-          </w:rPr>
-          <w:t xml:space="preserve">syncthing</w:t>
-        </w:r>
-      </w:hyperlink>
-      <w:r>
-        <w:t xml:space="preserve">. Contributor to</w:t>
-      </w:r>
-      <w:r>
-        <w:t xml:space="preserve"> </w:t>
-      </w:r>
-      <w:hyperlink r:id="rId37">
-        <w:r>
-          <w:rPr>
-            <w:rStyle w:val="Hyperlink"/>
-          </w:rPr>
-          <w:t xml:space="preserve">jackpal/gateway</w:t>
-        </w:r>
-      </w:hyperlink>
-      <w:r>
-        <w:t xml:space="preserve">, a library for</w:t>
-      </w:r>
-      <w:r>
-        <w:t xml:space="preserve"> </w:t>
-      </w:r>
-      <w:r>
-        <w:t xml:space="preserve">discovering the address of a LAN gateway used in</w:t>
-      </w:r>
-      <w:r>
-        <w:t xml:space="preserve"> </w:t>
-      </w:r>
-      <w:hyperlink r:id="rId38">
-        <w:r>
-          <w:rPr>
-            <w:rStyle w:val="Hyperlink"/>
-          </w:rPr>
-          <w:t xml:space="preserve">Tapei-Torrent</w:t>
-        </w:r>
-      </w:hyperlink>
-      <w:r>
-        <w:t xml:space="preserve">.</w:t>
-      </w:r>
-    </w:p>
-    <w:p>
-      <w:pPr>
-        <w:pStyle w:val="DefinitionTerm"/>
-      </w:pPr>
-      <w:r>
-        <w:t xml:space="preserve">Misc</w:t>
-      </w:r>
-    </w:p>
-    <w:p>
-      <w:pPr>
-        <w:pStyle w:val="Definition"/>
-      </w:pPr>
-      <w:r>
-        <w:t xml:space="preserve">Experience with Arch Linux, Ada, Bash, Makefile, m4, autotools,</w:t>
-      </w:r>
-      <w:r>
-        <w:t xml:space="preserve"> </w:t>
-      </w:r>
-      <w:r>
-        <w:t xml:space="preserve">cmake… See my</w:t>
-      </w:r>
-      <w:r>
-        <w:t xml:space="preserve"> </w:t>
-      </w:r>
-      <w:hyperlink r:id="rId39">
-        <w:r>
-          <w:rPr>
-            <w:rStyle w:val="Hyperlink"/>
-          </w:rPr>
-          <w:t xml:space="preserve">github</w:t>
-        </w:r>
-      </w:hyperlink>
-      <w:r>
-        <w:t xml:space="preserve"> </w:t>
-      </w:r>
-      <w:r>
-        <w:t xml:space="preserve">account and my</w:t>
-      </w:r>
-      <w:r>
-        <w:t xml:space="preserve"> </w:t>
-      </w:r>
-      <w:hyperlink r:id="rId40">
-        <w:r>
-          <w:rPr>
-            <w:rStyle w:val="Hyperlink"/>
-          </w:rPr>
-          <w:t xml:space="preserve">blog</w:t>
-        </w:r>
-      </w:hyperlink>
-      <w:r>
-        <w:t xml:space="preserve">.</w:t>
-      </w:r>
-    </w:p>
+    <w:bookmarkEnd w:id="40"/>
+    <w:bookmarkStart w:id="46" w:name="education"/>
     <w:p>
       <w:pPr>
         <w:pStyle w:val="Heading2"/>
       </w:pPr>
-      <w:bookmarkStart w:id="41" w:name="education"/>
       <w:r>
         <w:t xml:space="preserve">Education</w:t>
       </w:r>
-      <w:bookmarkEnd w:id="41"/>
     </w:p>
     <w:p>
       <w:pPr>
@@ -907,55 +903,104 @@
       <w:r>
         <w:rPr>
           <w:i/>
+          <w:iCs/>
         </w:rPr>
         <w:t xml:space="preserve">PhD in Mathematics and Computer Science at</w:t>
       </w:r>
       <w:r>
         <w:rPr>
           <w:i/>
+          <w:iCs/>
         </w:rPr>
         <w:t xml:space="preserve"> </w:t>
       </w:r>
+      <w:hyperlink r:id="rId41">
+        <w:r>
+          <w:rPr>
+            <w:rStyle w:val="Hyperlink"/>
+            <w:i/>
+            <w:iCs/>
+          </w:rPr>
+          <w:t xml:space="preserve">G-SCOP</w:t>
+        </w:r>
+        <w:r>
+          <w:rPr>
+            <w:rStyle w:val="Hyperlink"/>
+            <w:i/>
+            <w:iCs/>
+          </w:rPr>
+          <w:t xml:space="preserve"> </w:t>
+        </w:r>
+        <w:r>
+          <w:rPr>
+            <w:rStyle w:val="Hyperlink"/>
+            <w:i/>
+            <w:iCs/>
+          </w:rPr>
+          <w:t xml:space="preserve">Laboratory</w:t>
+        </w:r>
+      </w:hyperlink>
+      <w:r>
+        <w:t xml:space="preserve"> </w:t>
+      </w:r>
+      <w:r>
+        <w:t xml:space="preserve">(Grenoble, France).</w:t>
+      </w:r>
+    </w:p>
+    <w:p>
+      <w:pPr>
+        <w:pStyle w:val="Definition"/>
+      </w:pPr>
       <w:hyperlink r:id="rId42">
         <w:r>
           <w:rPr>
             <w:rStyle w:val="Hyperlink"/>
-            <w:i/>
-          </w:rPr>
-          <w:t xml:space="preserve">G-SCOP</w:t>
-        </w:r>
-        <w:r>
-          <w:rPr>
-            <w:rStyle w:val="Hyperlink"/>
-            <w:i/>
+          </w:rPr>
+          <w:t xml:space="preserve">Integration of Fleet Deployment and of Passenger Service in</w:t>
+        </w:r>
+        <w:r>
+          <w:rPr>
+            <w:rStyle w:val="Hyperlink"/>
           </w:rPr>
           <w:t xml:space="preserve"> </w:t>
         </w:r>
         <w:r>
           <w:rPr>
             <w:rStyle w:val="Hyperlink"/>
-            <w:i/>
-          </w:rPr>
-          <w:t xml:space="preserve">Laboratory</w:t>
-        </w:r>
-      </w:hyperlink>
-      <w:r>
-        <w:t xml:space="preserve"> </w:t>
-      </w:r>
-      <w:r>
-        <w:t xml:space="preserve">(Grenoble, France).</w:t>
-      </w:r>
-    </w:p>
-    <w:p>
-      <w:pPr>
-        <w:pStyle w:val="Definition"/>
-      </w:pPr>
+          </w:rPr>
+          <w:t xml:space="preserve">Airline Schedule</w:t>
+        </w:r>
+        <w:r>
+          <w:rPr>
+            <w:rStyle w:val="Hyperlink"/>
+          </w:rPr>
+          <w:t xml:space="preserve"> </w:t>
+        </w:r>
+        <w:r>
+          <w:rPr>
+            <w:rStyle w:val="Hyperlink"/>
+          </w:rPr>
+          <w:t xml:space="preserve">Management</w:t>
+        </w:r>
+      </w:hyperlink>
+      <w:r>
+        <w:t xml:space="preserve">.</w:t>
+      </w:r>
+      <w:r>
+        <w:t xml:space="preserve"> </w:t>
+      </w:r>
+      <w:r>
+        <w:t xml:space="preserve">Done at Amadeus, in the Operation Research team led by</w:t>
+      </w:r>
+      <w:r>
+        <w:t xml:space="preserve"> </w:t>
+      </w:r>
       <w:hyperlink r:id="rId43">
         <w:r>
           <w:rPr>
             <w:rStyle w:val="Hyperlink"/>
           </w:rPr>
-          <w:t xml:space="preserve">Integration of Fleet Deployment and of Passenger Service in</w:t>
+          <w:t xml:space="preserve">Semi</w:t>
         </w:r>
         <w:r>
           <w:rPr>
@@ -967,7 +1012,21 @@
           <w:rPr>
             <w:rStyle w:val="Hyperlink"/>
           </w:rPr>
-          <w:t xml:space="preserve">Airline Schedule</w:t>
+          <w:t xml:space="preserve">Gabteni</w:t>
+        </w:r>
+      </w:hyperlink>
+      <w:r>
+        <w:t xml:space="preserve">. Advisors:</w:t>
+      </w:r>
+      <w:r>
+        <w:t xml:space="preserve"> </w:t>
+      </w:r>
+      <w:hyperlink r:id="rId44">
+        <w:r>
+          <w:rPr>
+            <w:rStyle w:val="Hyperlink"/>
+          </w:rPr>
+          <w:t xml:space="preserve">Denis</w:t>
         </w:r>
         <w:r>
           <w:rPr>
@@ -979,74 +1038,16 @@
           <w:rPr>
             <w:rStyle w:val="Hyperlink"/>
           </w:rPr>
-          <w:t xml:space="preserve">Management</w:t>
-        </w:r>
-      </w:hyperlink>
-      <w:r>
-        <w:t xml:space="preserve">.</w:t>
-      </w:r>
-      <w:r>
-        <w:t xml:space="preserve"> </w:t>
-      </w:r>
-      <w:r>
-        <w:t xml:space="preserve">Done at Amadeus, in the Operation Research team led by</w:t>
-      </w:r>
-      <w:r>
-        <w:t xml:space="preserve"> </w:t>
-      </w:r>
-      <w:hyperlink r:id="rId44">
-        <w:r>
-          <w:rPr>
-            <w:rStyle w:val="Hyperlink"/>
-          </w:rPr>
-          <w:t xml:space="preserve">Semi</w:t>
-        </w:r>
-        <w:r>
-          <w:rPr>
-            <w:rStyle w:val="Hyperlink"/>
-          </w:rPr>
-          <w:t xml:space="preserve"> </w:t>
-        </w:r>
-        <w:r>
-          <w:rPr>
-            <w:rStyle w:val="Hyperlink"/>
-          </w:rPr>
-          <w:t xml:space="preserve">Gabteni</w:t>
-        </w:r>
-      </w:hyperlink>
-      <w:r>
-        <w:t xml:space="preserve">. Advisors:</w:t>
+          <w:t xml:space="preserve">Naddef</w:t>
+        </w:r>
+      </w:hyperlink>
+      <w:r>
+        <w:t xml:space="preserve">,</w:t>
       </w:r>
       <w:r>
         <w:t xml:space="preserve"> </w:t>
       </w:r>
       <w:hyperlink r:id="rId45">
-        <w:r>
-          <w:rPr>
-            <w:rStyle w:val="Hyperlink"/>
-          </w:rPr>
-          <w:t xml:space="preserve">Denis</w:t>
-        </w:r>
-        <w:r>
-          <w:rPr>
-            <w:rStyle w:val="Hyperlink"/>
-          </w:rPr>
-          <w:t xml:space="preserve"> </w:t>
-        </w:r>
-        <w:r>
-          <w:rPr>
-            <w:rStyle w:val="Hyperlink"/>
-          </w:rPr>
-          <w:t xml:space="preserve">Naddef</w:t>
-        </w:r>
-      </w:hyperlink>
-      <w:r>
-        <w:t xml:space="preserve">,</w:t>
-      </w:r>
-      <w:r>
-        <w:t xml:space="preserve"> </w:t>
-      </w:r>
-      <w:hyperlink r:id="rId46">
         <w:r>
           <w:rPr>
             <w:rStyle w:val="Hyperlink"/>
@@ -1085,6 +1086,7 @@
       <w:r>
         <w:rPr>
           <w:i/>
+          <w:iCs/>
         </w:rPr>
         <w:t xml:space="preserve">MS in Computer Science in ENSIMAG</w:t>
       </w:r>
@@ -1100,31 +1102,25 @@
         <w:pStyle w:val="Definition"/>
       </w:pPr>
       <w:r>
-        <w:t xml:space="preserve">Top French school of Applied Mathematics and Computer Science with</w:t>
-      </w:r>
-      <w:r>
-        <w:t xml:space="preserve"> </w:t>
-      </w:r>
-      <w:r>
-        <w:t xml:space="preserve">highly selective recruitment.</w:t>
-      </w:r>
-    </w:p>
+        <w:t xml:space="preserve">French engineering school specialized in Applied Mathematics and Computer Science.</w:t>
+      </w:r>
+    </w:p>
+    <w:bookmarkEnd w:id="46"/>
+    <w:bookmarkStart w:id="53" w:name="activities-and-interests"/>
     <w:p>
       <w:pPr>
         <w:pStyle w:val="Heading2"/>
       </w:pPr>
-      <w:bookmarkStart w:id="47" w:name="activities-and-interests"/>
       <w:r>
         <w:t xml:space="preserve">Activities and interests</w:t>
       </w:r>
-      <w:bookmarkEnd w:id="47"/>
     </w:p>
     <w:p>
       <w:pPr>
         <w:pStyle w:val="DefinitionTerm"/>
       </w:pPr>
       <w:r>
-        <w:t xml:space="preserve">Hobbies</w:t>
+        <w:t xml:space="preserve">Paragliding</w:t>
       </w:r>
     </w:p>
     <w:p>
@@ -1132,13 +1128,7 @@
         <w:pStyle w:val="Definition"/>
       </w:pPr>
       <w:r>
-        <w:t xml:space="preserve">Backpacked in Eastern Europe, South East Asia and North</w:t>
-      </w:r>
-      <w:r>
-        <w:t xml:space="preserve"> </w:t>
-      </w:r>
-      <w:r>
-        <w:t xml:space="preserve">America.</w:t>
+        <w:t xml:space="preserve">Pilot since 2015.</w:t>
       </w:r>
     </w:p>
     <w:p>
@@ -1146,7 +1136,7 @@
         <w:pStyle w:val="DefinitionTerm"/>
       </w:pPr>
       <w:r>
-        <w:t xml:space="preserve">Sports</w:t>
+        <w:t xml:space="preserve">Other sports</w:t>
       </w:r>
     </w:p>
     <w:p>
@@ -1154,7 +1144,7 @@
         <w:pStyle w:val="Definition"/>
       </w:pPr>
       <w:r>
-        <w:t xml:space="preserve">Ski, Paragliding, Bouldering. I also played rugby union for 7 years.</w:t>
+        <w:t xml:space="preserve">Ski, Bouldering. I also played rugby union for 7 years.</w:t>
       </w:r>
     </w:p>
     <w:p>
@@ -1175,7 +1165,7 @@
       <w:r>
         <w:t xml:space="preserve"> </w:t>
       </w:r>
-      <w:hyperlink r:id="rId48">
+      <w:hyperlink r:id="rId47">
         <w:r>
           <w:rPr>
             <w:rStyle w:val="Hyperlink"/>
@@ -1216,38 +1206,49 @@
       <w:pPr>
         <w:pStyle w:val="BlockText"/>
       </w:pPr>
+      <w:hyperlink r:id="rId48">
+        <w:r>
+          <w:rPr>
+            <w:rStyle w:val="Hyperlink"/>
+          </w:rPr>
+          <w:t xml:space="preserve">chmd@chmd.fr</w:t>
+        </w:r>
+      </w:hyperlink>
+      <w:r>
+        <w:t xml:space="preserve"> </w:t>
+      </w:r>
+      <w:r>
+        <w:t xml:space="preserve">• +336 84 14 26 82 • 40 years old</w:t>
+      </w:r>
+      <w:r>
+        <w:br/>
+      </w:r>
+      <w:r>
+        <w:br/>
+      </w:r>
       <w:hyperlink r:id="rId49">
         <w:r>
           <w:rPr>
             <w:rStyle w:val="Hyperlink"/>
           </w:rPr>
-          <w:t xml:space="preserve">chmd@chmd.fr</w:t>
-        </w:r>
-      </w:hyperlink>
-      <w:r>
-        <w:t xml:space="preserve"> </w:t>
-      </w:r>
-      <w:r>
-        <w:t xml:space="preserve">• +49 157 530 431 00 • 37 years old</w:t>
-      </w:r>
-      <w:r>
-        <w:br/>
-      </w:r>
-      <w:r>
-        <w:t xml:space="preserve">Fraunhoferstr. 9, 80469 Munich, Germany</w:t>
-      </w:r>
-      <w:r>
-        <w:br/>
-      </w:r>
-      <w:r>
-        <w:br/>
+          <w:t xml:space="preserve">pdf version</w:t>
+        </w:r>
+      </w:hyperlink>
+      <w:r>
+        <w:t xml:space="preserve"> </w:t>
+      </w:r>
+      <w:r>
+        <w:t xml:space="preserve">•</w:t>
+      </w:r>
+      <w:r>
+        <w:t xml:space="preserve"> </w:t>
       </w:r>
       <w:hyperlink r:id="rId50">
         <w:r>
           <w:rPr>
             <w:rStyle w:val="Hyperlink"/>
           </w:rPr>
-          <w:t xml:space="preserve">pdf version</w:t>
+          <w:t xml:space="preserve">txt version</w:t>
         </w:r>
       </w:hyperlink>
       <w:r>
@@ -1264,7 +1265,7 @@
           <w:rPr>
             <w:rStyle w:val="Hyperlink"/>
           </w:rPr>
-          <w:t xml:space="preserve">txt version</w:t>
+          <w:t xml:space="preserve">doc version</w:t>
         </w:r>
       </w:hyperlink>
       <w:r>
@@ -1281,27 +1282,11 @@
           <w:rPr>
             <w:rStyle w:val="Hyperlink"/>
           </w:rPr>
-          <w:t xml:space="preserve">doc version</w:t>
-        </w:r>
-      </w:hyperlink>
-      <w:r>
-        <w:t xml:space="preserve"> </w:t>
-      </w:r>
-      <w:r>
-        <w:t xml:space="preserve">•</w:t>
-      </w:r>
-      <w:r>
-        <w:t xml:space="preserve"> </w:t>
-      </w:r>
-      <w:hyperlink r:id="rId53">
-        <w:r>
-          <w:rPr>
-            <w:rStyle w:val="Hyperlink"/>
-          </w:rPr>
           <w:t xml:space="preserve">html version</w:t>
         </w:r>
       </w:hyperlink>
     </w:p>
+    <w:bookmarkEnd w:id="53"/>
     <w:sectPr/>
   </w:body>
 </w:document>
@@ -1333,17 +1318,14 @@
 <file path=word/numbering.xml><?xml version="1.0" encoding="utf-8"?>
 <w:numbering xmlns:w="http://schemas.openxmlformats.org/wordprocessingml/2006/main">
   <w:abstractNum w:abstractNumId="990">
-    <w:nsid w:val="2c1ae401"/>
+    <w:nsid w:val="0000A990"/>
     <w:multiLevelType w:val="multilevel"/>
     <w:lvl w:ilvl="0">
       <w:numFmt w:val="bullet"/>
       <w:lvlText w:val=" "/>
       <w:lvlJc w:val="left"/>
       <w:pPr>
-        <w:tabs>
-          <w:tab w:val="num" w:pos="0"/>
-        </w:tabs>
-        <w:ind w:left="480" w:hanging="480"/>
+        <w:ind w:left="720" w:hanging="480"/>
       </w:pPr>
     </w:lvl>
     <w:lvl w:ilvl="1">
@@ -1351,10 +1333,7 @@
       <w:lvlText w:val=" "/>
       <w:lvlJc w:val="left"/>
       <w:pPr>
-        <w:tabs>
-          <w:tab w:val="num" w:pos="720"/>
-        </w:tabs>
-        <w:ind w:left="1200" w:hanging="480"/>
+        <w:ind w:left="1440" w:hanging="480"/>
       </w:pPr>
     </w:lvl>
     <w:lvl w:ilvl="2">
@@ -1362,10 +1341,7 @@
       <w:lvlText w:val=" "/>
       <w:lvlJc w:val="left"/>
       <w:pPr>
-        <w:tabs>
-          <w:tab w:val="num" w:pos="1440"/>
-        </w:tabs>
-        <w:ind w:left="1920" w:hanging="480"/>
+        <w:ind w:left="2160" w:hanging="480"/>
       </w:pPr>
     </w:lvl>
     <w:lvl w:ilvl="3">
@@ -1373,10 +1349,7 @@
       <w:lvlText w:val=" "/>
       <w:lvlJc w:val="left"/>
       <w:pPr>
-        <w:tabs>
-          <w:tab w:val="num" w:pos="2160"/>
-        </w:tabs>
-        <w:ind w:left="2640" w:hanging="480"/>
+        <w:ind w:left="2880" w:hanging="480"/>
       </w:pPr>
     </w:lvl>
     <w:lvl w:ilvl="4">
@@ -1384,10 +1357,7 @@
       <w:lvlText w:val=" "/>
       <w:lvlJc w:val="left"/>
       <w:pPr>
-        <w:tabs>
-          <w:tab w:val="num" w:pos="2880"/>
-        </w:tabs>
-        <w:ind w:left="3360" w:hanging="480"/>
+        <w:ind w:left="3600" w:hanging="480"/>
       </w:pPr>
     </w:lvl>
     <w:lvl w:ilvl="5">
@@ -1395,10 +1365,7 @@
       <w:lvlText w:val=" "/>
       <w:lvlJc w:val="left"/>
       <w:pPr>
-        <w:tabs>
-          <w:tab w:val="num" w:pos="3600"/>
-        </w:tabs>
-        <w:ind w:left="4080" w:hanging="480"/>
+        <w:ind w:left="4320" w:hanging="480"/>
       </w:pPr>
     </w:lvl>
     <w:lvl w:ilvl="6">
@@ -1406,10 +1373,7 @@
       <w:lvlText w:val=" "/>
       <w:lvlJc w:val="left"/>
       <w:pPr>
-        <w:tabs>
-          <w:tab w:val="num" w:pos="4320"/>
-        </w:tabs>
-        <w:ind w:left="4800" w:hanging="480"/>
+        <w:ind w:left="5040" w:hanging="480"/>
       </w:pPr>
     </w:lvl>
     <w:lvl w:ilvl="7">
@@ -1417,10 +1381,7 @@
       <w:lvlText w:val=" "/>
       <w:lvlJc w:val="left"/>
       <w:pPr>
-        <w:tabs>
-          <w:tab w:val="num" w:pos="5040"/>
-        </w:tabs>
-        <w:ind w:left="5520" w:hanging="480"/>
+        <w:ind w:left="5760" w:hanging="480"/>
       </w:pPr>
     </w:lvl>
     <w:lvl w:ilvl="8">
@@ -1428,10 +1389,7 @@
       <w:lvlText w:val=" "/>
       <w:lvlJc w:val="left"/>
       <w:pPr>
-        <w:tabs>
-          <w:tab w:val="num" w:pos="5760"/>
-        </w:tabs>
-        <w:ind w:left="6240" w:hanging="480"/>
+        <w:ind w:left="6480" w:hanging="480"/>
       </w:pPr>
     </w:lvl>
   </w:abstractNum>
@@ -1446,10 +1404,10 @@
   <w:docDefaults>
     <w:rPrDefault>
       <w:rPr>
-        <w:rFonts w:asciiTheme="minorHAnsi" w:eastAsiaTheme="minorHAnsi" w:hAnsiTheme="minorHAnsi" w:cstheme="minorBidi"/>
+        <w:rFonts w:asciiTheme="minorHAnsi" w:cstheme="minorBidi" w:eastAsiaTheme="minorHAnsi" w:hAnsiTheme="minorHAnsi"/>
         <w:sz w:val="24"/>
         <w:szCs w:val="24"/>
-        <w:lang w:val="en-US" w:eastAsia="en-US" w:bidi="ar-SA"/>
+        <w:lang w:bidi="ar-SA" w:eastAsia="en-US" w:val="en-US"/>
       </w:rPr>
     </w:rPrDefault>
     <w:pPrDefault>
@@ -1458,35 +1416,35 @@
       </w:pPr>
     </w:pPrDefault>
   </w:docDefaults>
-  <w:latentStyles w:defLockedState="0" w:defUIPriority="0" w:defSemiHidden="0" w:defUnhideWhenUsed="0" w:defQFormat="0" w:count="276"/>
-  <w:style w:type="paragraph" w:default="1" w:styleId="Normal">
+  <w:latentStyles w:count="276" w:defLockedState="0" w:defQFormat="0" w:defSemiHidden="0" w:defUIPriority="0" w:defUnhideWhenUsed="0"/>
+  <w:style w:default="1" w:styleId="Normal" w:type="paragraph">
     <w:name w:val="Normal"/>
     <w:qFormat/>
   </w:style>
-  <w:style w:type="paragraph" w:styleId="BodyText">
+  <w:style w:styleId="BodyText" w:type="paragraph">
     <w:name w:val="Body Text"/>
     <w:basedOn w:val="Normal"/>
     <w:link w:val="BodyTextChar"/>
+    <w:qFormat/>
     <w:pPr>
-      <w:spacing w:before="180" w:after="180"/>
+      <w:spacing w:after="180" w:before="180"/>
     </w:pPr>
-    <w:qFormat/>
-  </w:style>
-  <w:style w:type="paragraph" w:customStyle="1" w:styleId="FirstParagraph">
+  </w:style>
+  <w:style w:customStyle="1" w:styleId="FirstParagraph" w:type="paragraph">
     <w:name w:val="First Paragraph"/>
     <w:basedOn w:val="BodyText"/>
     <w:next w:val="BodyText"/>
     <w:qFormat/>
   </w:style>
-  <w:style w:type="paragraph" w:customStyle="1" w:styleId="Compact">
+  <w:style w:customStyle="1" w:styleId="Compact" w:type="paragraph">
     <w:name w:val="Compact"/>
     <w:basedOn w:val="BodyText"/>
     <w:qFormat/>
     <w:pPr>
-      <w:spacing w:before="36" w:after="36"/>
+      <w:spacing w:after="36" w:before="36"/>
     </w:pPr>
   </w:style>
-  <w:style w:type="paragraph" w:styleId="Title">
+  <w:style w:styleId="Title" w:type="paragraph">
     <w:name w:val="Title"/>
     <w:basedOn w:val="Normal"/>
     <w:next w:val="BodyText"/>
@@ -1494,19 +1452,19 @@
     <w:pPr>
       <w:keepNext/>
       <w:keepLines/>
-      <w:spacing w:before="480" w:after="240"/>
+      <w:spacing w:after="240" w:before="480"/>
       <w:jc w:val="center"/>
     </w:pPr>
     <w:rPr>
-      <w:rFonts w:asciiTheme="majorHAnsi" w:eastAsiaTheme="majorEastAsia" w:hAnsiTheme="majorHAnsi" w:cstheme="majorBidi"/>
+      <w:rFonts w:asciiTheme="majorHAnsi" w:cstheme="majorBidi" w:eastAsiaTheme="majorEastAsia" w:hAnsiTheme="majorHAnsi"/>
       <w:b/>
       <w:bCs/>
-      <w:color w:val="345A8A" w:themeColor="accent1" w:themeShade="B5"/>
+      <w:color w:themeColor="accent1" w:themeShade="B5" w:val="345A8A"/>
       <w:sz w:val="36"/>
       <w:szCs w:val="36"/>
     </w:rPr>
   </w:style>
-  <w:style w:type="paragraph" w:styleId="Subtitle">
+  <w:style w:styleId="Subtitle" w:type="paragraph">
     <w:name w:val="Subtitle"/>
     <w:basedOn w:val="Title"/>
     <w:next w:val="BodyText"/>
@@ -1514,7 +1472,7 @@
     <w:pPr>
       <w:keepNext/>
       <w:keepLines/>
-      <w:spacing w:before="240" w:after="240"/>
+      <w:spacing w:after="240" w:before="240"/>
       <w:jc w:val="center"/>
     </w:pPr>
     <w:rPr>
@@ -1522,7 +1480,7 @@
       <w:szCs w:val="30"/>
     </w:rPr>
   </w:style>
-  <w:style w:type="paragraph" w:customStyle="1" w:styleId="Author">
+  <w:style w:customStyle="1" w:styleId="Author" w:type="paragraph">
     <w:name w:val="Author"/>
     <w:next w:val="BodyText"/>
     <w:qFormat/>
@@ -1532,7 +1490,7 @@
       <w:jc w:val="center"/>
     </w:pPr>
   </w:style>
-  <w:style w:type="paragraph" w:styleId="Date">
+  <w:style w:styleId="Date" w:type="paragraph">
     <w:name w:val="Date"/>
     <w:next w:val="BodyText"/>
     <w:qFormat/>
@@ -1542,7 +1500,25 @@
       <w:jc w:val="center"/>
     </w:pPr>
   </w:style>
-  <w:style w:type="paragraph" w:customStyle="1" w:styleId="Abstract">
+  <w:style w:customStyle="1" w:styleId="AbstractTitle" w:type="paragraph">
+    <w:name w:val="Abstract Title"/>
+    <w:basedOn w:val="Normal"/>
+    <w:next w:val="Abstract"/>
+    <w:qFormat/>
+    <w:pPr>
+      <w:keepNext/>
+      <w:keepLines/>
+      <w:spacing w:after="0" w:before="300"/>
+      <w:jc w:val="center"/>
+    </w:pPr>
+    <w:rPr>
+      <w:b/>
+      <w:color w:val="345A8A"/>
+      <w:sz w:val="20"/>
+      <w:szCs w:val="20"/>
+    </w:rPr>
+  </w:style>
+  <w:style w:customStyle="1" w:styleId="Abstract" w:type="paragraph">
     <w:name w:val="Abstract"/>
     <w:basedOn w:val="Normal"/>
     <w:next w:val="BodyText"/>
@@ -1550,14 +1526,14 @@
     <w:pPr>
       <w:keepNext/>
       <w:keepLines/>
-      <w:spacing w:before="300" w:after="300"/>
+      <w:spacing w:after="300" w:before="100"/>
     </w:pPr>
     <w:rPr>
       <w:sz w:val="20"/>
       <w:szCs w:val="20"/>
     </w:rPr>
   </w:style>
-  <w:style w:type="paragraph" w:styleId="Bibliography">
+  <w:style w:styleId="Bibliography" w:type="paragraph">
     <w:name w:val="Bibliography"/>
     <w:basedOn w:val="Normal"/>
     <w:next w:val="Bibliography"/>
@@ -1565,7 +1541,7 @@
     <w:pPr/>
     <w:rPr/>
   </w:style>
-  <w:style w:type="paragraph" w:styleId="Heading1">
+  <w:style w:styleId="Heading1" w:type="paragraph">
     <w:name w:val="Heading 1"/>
     <w:basedOn w:val="Normal"/>
     <w:next w:val="BodyText"/>
@@ -1574,19 +1550,19 @@
     <w:pPr>
       <w:keepNext/>
       <w:keepLines/>
-      <w:spacing w:before="480" w:after="0"/>
+      <w:spacing w:after="0" w:before="480"/>
       <w:outlineLvl w:val="0"/>
     </w:pPr>
     <w:rPr>
-      <w:rFonts w:asciiTheme="majorHAnsi" w:eastAsiaTheme="majorEastAsia" w:hAnsiTheme="majorHAnsi" w:cstheme="majorBidi"/>
+      <w:rFonts w:asciiTheme="majorHAnsi" w:cstheme="majorBidi" w:eastAsiaTheme="majorEastAsia" w:hAnsiTheme="majorHAnsi"/>
       <w:b/>
       <w:bCs/>
-      <w:color w:val="4F81BD" w:themeColor="accent1"/>
+      <w:color w:themeColor="accent1" w:val="4F81BD"/>
       <w:sz w:val="32"/>
       <w:szCs w:val="32"/>
     </w:rPr>
   </w:style>
-  <w:style w:type="paragraph" w:styleId="Heading2">
+  <w:style w:styleId="Heading2" w:type="paragraph">
     <w:name w:val="Heading 2"/>
     <w:basedOn w:val="Normal"/>
     <w:next w:val="BodyText"/>
@@ -1596,19 +1572,19 @@
     <w:pPr>
       <w:keepNext/>
       <w:keepLines/>
-      <w:spacing w:before="200" w:after="0"/>
+      <w:spacing w:after="0" w:before="200"/>
       <w:outlineLvl w:val="1"/>
     </w:pPr>
     <w:rPr>
-      <w:rFonts w:asciiTheme="majorHAnsi" w:eastAsiaTheme="majorEastAsia" w:hAnsiTheme="majorHAnsi" w:cstheme="majorBidi"/>
+      <w:rFonts w:asciiTheme="majorHAnsi" w:cstheme="majorBidi" w:eastAsiaTheme="majorEastAsia" w:hAnsiTheme="majorHAnsi"/>
       <w:b/>
       <w:bCs/>
-      <w:color w:val="4F81BD" w:themeColor="accent1"/>
+      <w:color w:themeColor="accent1" w:val="4F81BD"/>
       <w:sz w:val="28"/>
       <w:szCs w:val="28"/>
     </w:rPr>
   </w:style>
-  <w:style w:type="paragraph" w:styleId="Heading3">
+  <w:style w:styleId="Heading3" w:type="paragraph">
     <w:name w:val="Heading 3"/>
     <w:basedOn w:val="Normal"/>
     <w:next w:val="BodyText"/>
@@ -1618,19 +1594,19 @@
     <w:pPr>
       <w:keepNext/>
       <w:keepLines/>
-      <w:spacing w:before="200" w:after="0"/>
+      <w:spacing w:after="0" w:before="200"/>
       <w:outlineLvl w:val="2"/>
     </w:pPr>
     <w:rPr>
-      <w:rFonts w:asciiTheme="majorHAnsi" w:eastAsiaTheme="majorEastAsia" w:hAnsiTheme="majorHAnsi" w:cstheme="majorBidi"/>
+      <w:rFonts w:asciiTheme="majorHAnsi" w:cstheme="majorBidi" w:eastAsiaTheme="majorEastAsia" w:hAnsiTheme="majorHAnsi"/>
       <w:b/>
       <w:bCs/>
-      <w:color w:val="4F81BD" w:themeColor="accent1"/>
+      <w:color w:themeColor="accent1" w:val="4F81BD"/>
       <w:sz w:val="24"/>
       <w:szCs w:val="24"/>
     </w:rPr>
   </w:style>
-  <w:style w:type="paragraph" w:styleId="Heading4">
+  <w:style w:styleId="Heading4" w:type="paragraph">
     <w:name w:val="Heading 4"/>
     <w:basedOn w:val="Normal"/>
     <w:next w:val="BodyText"/>
@@ -1640,19 +1616,19 @@
     <w:pPr>
       <w:keepNext/>
       <w:keepLines/>
-      <w:spacing w:before="200" w:after="0"/>
+      <w:spacing w:after="0" w:before="200"/>
       <w:outlineLvl w:val="3"/>
     </w:pPr>
     <w:rPr>
-      <w:rFonts w:asciiTheme="majorHAnsi" w:eastAsiaTheme="majorEastAsia" w:hAnsiTheme="majorHAnsi" w:cstheme="majorBidi"/>
+      <w:rFonts w:asciiTheme="majorHAnsi" w:cstheme="majorBidi" w:eastAsiaTheme="majorEastAsia" w:hAnsiTheme="majorHAnsi"/>
+      <w:bCs/>
       <w:i/>
-      <w:bCs/>
-      <w:color w:val="4F81BD" w:themeColor="accent1"/>
+      <w:color w:themeColor="accent1" w:val="4F81BD"/>
       <w:sz w:val="24"/>
       <w:szCs w:val="24"/>
     </w:rPr>
   </w:style>
-  <w:style w:type="paragraph" w:styleId="Heading5">
+  <w:style w:styleId="Heading5" w:type="paragraph">
     <w:name w:val="Heading 5"/>
     <w:basedOn w:val="Normal"/>
     <w:next w:val="BodyText"/>
@@ -1662,18 +1638,18 @@
     <w:pPr>
       <w:keepNext/>
       <w:keepLines/>
-      <w:spacing w:before="200" w:after="0"/>
+      <w:spacing w:after="0" w:before="200"/>
       <w:outlineLvl w:val="4"/>
     </w:pPr>
     <w:rPr>
-      <w:rFonts w:asciiTheme="majorHAnsi" w:eastAsiaTheme="majorEastAsia" w:hAnsiTheme="majorHAnsi" w:cstheme="majorBidi"/>
+      <w:rFonts w:asciiTheme="majorHAnsi" w:cstheme="majorBidi" w:eastAsiaTheme="majorEastAsia" w:hAnsiTheme="majorHAnsi"/>
       <w:iCs/>
-      <w:color w:val="4F81BD" w:themeColor="accent1"/>
+      <w:color w:themeColor="accent1" w:val="4F81BD"/>
       <w:sz w:val="24"/>
       <w:szCs w:val="24"/>
     </w:rPr>
   </w:style>
-  <w:style w:type="paragraph" w:styleId="Heading6">
+  <w:style w:styleId="Heading6" w:type="paragraph">
     <w:name w:val="Heading 6"/>
     <w:basedOn w:val="Normal"/>
     <w:next w:val="BodyText"/>
@@ -1683,17 +1659,17 @@
     <w:pPr>
       <w:keepNext/>
       <w:keepLines/>
-      <w:spacing w:before="200" w:after="0"/>
+      <w:spacing w:after="0" w:before="200"/>
       <w:outlineLvl w:val="5"/>
     </w:pPr>
     <w:rPr>
-      <w:rFonts w:asciiTheme="majorHAnsi" w:eastAsiaTheme="majorEastAsia" w:hAnsiTheme="majorHAnsi" w:cstheme="majorBidi"/>
-      <w:color w:val="4F81BD" w:themeColor="accent1"/>
+      <w:rFonts w:asciiTheme="majorHAnsi" w:cstheme="majorBidi" w:eastAsiaTheme="majorEastAsia" w:hAnsiTheme="majorHAnsi"/>
+      <w:color w:themeColor="accent1" w:val="4F81BD"/>
       <w:sz w:val="24"/>
       <w:szCs w:val="24"/>
     </w:rPr>
   </w:style>
-  <w:style w:type="paragraph" w:styleId="Heading7">
+  <w:style w:styleId="Heading7" w:type="paragraph">
     <w:name w:val="Heading 7"/>
     <w:basedOn w:val="Normal"/>
     <w:next w:val="BodyText"/>
@@ -1703,17 +1679,17 @@
     <w:pPr>
       <w:keepNext/>
       <w:keepLines/>
-      <w:spacing w:before="200" w:after="0"/>
+      <w:spacing w:after="0" w:before="200"/>
       <w:outlineLvl w:val="6"/>
     </w:pPr>
     <w:rPr>
-      <w:rFonts w:asciiTheme="majorHAnsi" w:eastAsiaTheme="majorEastAsia" w:hAnsiTheme="majorHAnsi" w:cstheme="majorBidi"/>
-      <w:color w:val="4F81BD" w:themeColor="accent1"/>
+      <w:rFonts w:asciiTheme="majorHAnsi" w:cstheme="majorBidi" w:eastAsiaTheme="majorEastAsia" w:hAnsiTheme="majorHAnsi"/>
+      <w:color w:themeColor="accent1" w:val="4F81BD"/>
       <w:sz w:val="24"/>
       <w:szCs w:val="24"/>
     </w:rPr>
   </w:style>
-  <w:style w:type="paragraph" w:styleId="Heading8">
+  <w:style w:styleId="Heading8" w:type="paragraph">
     <w:name w:val="Heading 8"/>
     <w:basedOn w:val="Normal"/>
     <w:next w:val="BodyText"/>
@@ -1723,17 +1699,17 @@
     <w:pPr>
       <w:keepNext/>
       <w:keepLines/>
-      <w:spacing w:before="200" w:after="0"/>
+      <w:spacing w:after="0" w:before="200"/>
       <w:outlineLvl w:val="7"/>
     </w:pPr>
     <w:rPr>
-      <w:rFonts w:asciiTheme="majorHAnsi" w:eastAsiaTheme="majorEastAsia" w:hAnsiTheme="majorHAnsi" w:cstheme="majorBidi"/>
-      <w:color w:val="4F81BD" w:themeColor="accent1"/>
+      <w:rFonts w:asciiTheme="majorHAnsi" w:cstheme="majorBidi" w:eastAsiaTheme="majorEastAsia" w:hAnsiTheme="majorHAnsi"/>
+      <w:color w:themeColor="accent1" w:val="4F81BD"/>
       <w:sz w:val="24"/>
       <w:szCs w:val="24"/>
     </w:rPr>
   </w:style>
-  <w:style w:type="paragraph" w:styleId="Heading9">
+  <w:style w:styleId="Heading9" w:type="paragraph">
     <w:name w:val="Heading 9"/>
     <w:basedOn w:val="Normal"/>
     <w:next w:val="BodyText"/>
@@ -1743,17 +1719,17 @@
     <w:pPr>
       <w:keepNext/>
       <w:keepLines/>
-      <w:spacing w:before="200" w:after="0"/>
+      <w:spacing w:after="0" w:before="200"/>
       <w:outlineLvl w:val="8"/>
     </w:pPr>
     <w:rPr>
-      <w:rFonts w:asciiTheme="majorHAnsi" w:eastAsiaTheme="majorEastAsia" w:hAnsiTheme="majorHAnsi" w:cstheme="majorBidi"/>
-      <w:color w:val="4F81BD" w:themeColor="accent1"/>
+      <w:rFonts w:asciiTheme="majorHAnsi" w:cstheme="majorBidi" w:eastAsiaTheme="majorEastAsia" w:hAnsiTheme="majorHAnsi"/>
+      <w:color w:themeColor="accent1" w:val="4F81BD"/>
       <w:sz w:val="24"/>
       <w:szCs w:val="24"/>
     </w:rPr>
   </w:style>
-  <w:style w:type="paragraph" w:styleId="BlockText">
+  <w:style w:styleId="BlockText" w:type="paragraph">
     <w:name w:val="Block Text"/>
     <w:basedOn w:val="BodyText"/>
     <w:next w:val="BodyText"/>
@@ -1761,11 +1737,11 @@
     <w:unhideWhenUsed/>
     <w:qFormat/>
     <w:pPr>
-      <w:spacing w:before="100" w:after="100"/>
+      <w:spacing w:after="100" w:before="100"/>
       <w:ind w:firstLine="0" w:left="480" w:right="480"/>
     </w:pPr>
   </w:style>
-  <w:style w:type="paragraph" w:styleId="FootnoteText">
+  <w:style w:styleId="FootnoteText" w:type="paragraph">
     <w:name w:val="Footnote Text"/>
     <w:basedOn w:val="Normal"/>
     <w:next w:val="FootnoteText"/>
@@ -1773,28 +1749,55 @@
     <w:unhideWhenUsed/>
     <w:qFormat/>
   </w:style>
-  <w:style w:type="character" w:default="1" w:styleId="DefaultParagraphFont">
+  <w:style w:styleId="FootnoteBlockText" w:type="paragraph">
+    <w:name w:val="Footnote Block Text"/>
+    <w:basedOn w:val="Footnote Text"/>
+    <w:next w:val="Footnote Text"/>
+    <w:uiPriority w:val="9"/>
+    <w:unhideWhenUsed/>
+    <w:qFormat/>
+    <w:pPr>
+      <w:spacing w:after="100" w:before="100"/>
+      <w:ind w:firstLine="0" w:left="480" w:right="480"/>
+    </w:pPr>
+  </w:style>
+  <w:style w:default="1" w:styleId="DefaultParagraphFont" w:type="character">
     <w:name w:val="Default Paragraph Font"/>
     <w:semiHidden/>
     <w:unhideWhenUsed/>
   </w:style>
-  <w:style w:type="table" w:default="1" w:styleId="Table">
+  <w:style w:default="1" w:styleId="Table" w:type="table">
     <w:name w:val="Table"/>
     <w:basedOn w:val="TableNormal"/>
     <w:semiHidden/>
     <w:unhideWhenUsed/>
     <w:qFormat/>
     <w:tblPr>
-      <w:tblInd w:w="0" w:type="dxa"/>
+      <w:tblInd w:type="dxa" w:w="0"/>
       <w:tblCellMar>
-        <w:top w:w="0" w:type="dxa"/>
-        <w:left w:w="108" w:type="dxa"/>
-        <w:bottom w:w="0" w:type="dxa"/>
-        <w:right w:w="108" w:type="dxa"/>
+        <w:top w:type="dxa" w:w="0"/>
+        <w:left w:type="dxa" w:w="108"/>
+        <w:bottom w:type="dxa" w:w="0"/>
+        <w:right w:type="dxa" w:w="108"/>
       </w:tblCellMar>
     </w:tblPr>
-  </w:style>
-  <w:style w:type="paragraph" w:customStyle="1" w:styleId="DefinitionTerm">
+    <w:tblStylePr w:type="firstRow">
+      <w:tblPr>
+        <w:jc w:val="left"/>
+        <w:tblInd w:type="dxa" w:w="0"/>
+      </w:tblPr>
+      <w:trPr>
+        <w:jc w:val="left"/>
+      </w:trPr>
+      <w:tcPr>
+        <w:tcBorders>
+          <w:bottom w:val="single"/>
+        </w:tcBorders>
+        <w:vAlign w:val="bottom"/>
+      </w:tcPr>
+    </w:tblStylePr>
+  </w:style>
+  <w:style w:customStyle="1" w:styleId="DefinitionTerm" w:type="paragraph">
     <w:name w:val="Definition Term"/>
     <w:basedOn w:val="Normal"/>
     <w:next w:val="Definition"/>
@@ -1807,49 +1810,49 @@
       <w:b/>
     </w:rPr>
   </w:style>
-  <w:style w:type="paragraph" w:customStyle="1" w:styleId="Definition">
+  <w:style w:customStyle="1" w:styleId="Definition" w:type="paragraph">
     <w:name w:val="Definition"/>
     <w:basedOn w:val="Normal"/>
   </w:style>
-  <w:style w:type="paragraph" w:styleId="Caption">
+  <w:style w:styleId="Caption" w:type="paragraph">
     <w:name w:val="Caption"/>
     <w:basedOn w:val="Normal"/>
     <w:link w:val="BodyTextChar"/>
     <w:pPr>
-      <w:spacing w:before="0" w:after="120"/>
+      <w:spacing w:after="120" w:before="0"/>
     </w:pPr>
     <w:rPr>
       <w:i/>
     </w:rPr>
   </w:style>
-  <w:style w:type="paragraph" w:customStyle="1" w:styleId="TableCaption">
+  <w:style w:customStyle="1" w:styleId="TableCaption" w:type="paragraph">
     <w:name w:val="Table Caption"/>
     <w:basedOn w:val="Caption"/>
     <w:pPr>
       <w:keepNext/>
     </w:pPr>
   </w:style>
-  <w:style w:type="paragraph" w:customStyle="1" w:styleId="ImageCaption">
+  <w:style w:customStyle="1" w:styleId="ImageCaption" w:type="paragraph">
     <w:name w:val="Image Caption"/>
     <w:basedOn w:val="Caption"/>
   </w:style>
-  <w:style w:type="paragraph" w:customStyle="1" w:styleId="Figure">
+  <w:style w:customStyle="1" w:styleId="Figure" w:type="paragraph">
     <w:name w:val="Figure"/>
     <w:basedOn w:val="Normal"/>
   </w:style>
-  <w:style w:type="paragraph" w:customStyle="1" w:styleId="CaptionedFigure">
+  <w:style w:customStyle="1" w:styleId="CaptionedFigure" w:type="paragraph">
     <w:name w:val="Captioned Figure"/>
     <w:basedOn w:val="Figure"/>
     <w:pPr>
       <w:keepNext/>
     </w:pPr>
   </w:style>
-  <w:style w:type="character" w:customStyle="1" w:styleId="BodyTextChar">
+  <w:style w:customStyle="1" w:styleId="BodyTextChar" w:type="character">
     <w:name w:val="Body Text Char"/>
     <w:basedOn w:val="DefaultParagraphFont"/>
     <w:link w:val="BodyText"/>
   </w:style>
-  <w:style w:type="character" w:customStyle="1" w:styleId="VerbatimChar">
+  <w:style w:customStyle="1" w:styleId="VerbatimChar" w:type="character">
     <w:name w:val="Verbatim Char"/>
     <w:basedOn w:val="BodyTextChar"/>
     <w:rPr>
@@ -1857,21 +1860,25 @@
       <w:sz w:val="22"/>
     </w:rPr>
   </w:style>
-  <w:style w:type="character" w:styleId="FootnoteReference">
+  <w:style w:customStyle="1" w:styleId="SectionNumber" w:type="character">
+    <w:name w:val="Section Number"/>
+    <w:basedOn w:val="BodyTextChar"/>
+  </w:style>
+  <w:style w:styleId="FootnoteReference" w:type="character">
     <w:name w:val="Footnote Reference"/>
     <w:basedOn w:val="BodyTextChar"/>
     <w:rPr>
       <w:vertAlign w:val="superscript"/>
     </w:rPr>
   </w:style>
-  <w:style w:type="character" w:styleId="Hyperlink">
+  <w:style w:styleId="Hyperlink" w:type="character">
     <w:name w:val="Hyperlink"/>
     <w:basedOn w:val="BodyTextChar"/>
     <w:rPr>
-      <w:color w:val="4F81BD" w:themeColor="accent1"/>
-    </w:rPr>
-  </w:style>
-  <w:style w:type="paragraph" w:styleId="TOCHeading">
+      <w:color w:themeColor="accent1" w:val="4F81BD"/>
+    </w:rPr>
+  </w:style>
+  <w:style w:styleId="TOCHeading" w:type="paragraph">
     <w:name w:val="TOC Heading"/>
     <w:basedOn w:val="Heading1"/>
     <w:next w:val="BodyText"/>
@@ -1883,10 +1890,10 @@
       <w:outlineLvl w:val="9"/>
     </w:pPr>
     <w:rPr>
-      <w:rFonts w:asciiTheme="majorHAnsi" w:eastAsiaTheme="majorEastAsia" w:hAnsiTheme="majorHAnsi" w:cstheme="majorBidi"/>
+      <w:rFonts w:asciiTheme="majorHAnsi" w:cstheme="majorBidi" w:eastAsiaTheme="majorEastAsia" w:hAnsiTheme="majorHAnsi"/>
       <w:b w:val="0"/>
       <w:bCs w:val="0"/>
-      <w:color w:val="365F91" w:themeColor="accent1" w:themeShade="BF"/>
+      <w:color w:themeColor="accent1" w:themeShade="BF" w:val="365F91"/>
     </w:rPr>
   </w:style>
   <w:style w:type="paragraph" w:customStyle="1" w:styleId="SourceCode">
@@ -1901,8 +1908,8 @@
     <w:name w:val="KeywordTok"/>
     <w:basedOn w:val="VerbatimChar"/>
     <w:rPr>
+      <w:b/>
       <w:color w:val="007020"/>
-      <w:b/>
     </w:rPr>
   </w:style>
   <w:style w:type="character" w:customStyle="1" w:styleId="DataTypeTok">
@@ -1978,40 +1985,43 @@
   <w:style w:type="character" w:customStyle="1" w:styleId="ImportTok">
     <w:name w:val="ImportTok"/>
     <w:basedOn w:val="VerbatimChar"/>
-    <w:rPr/>
+    <w:rPr>
+      <w:b/>
+      <w:color w:val="008000"/>
+    </w:rPr>
   </w:style>
   <w:style w:type="character" w:customStyle="1" w:styleId="CommentTok">
     <w:name w:val="CommentTok"/>
     <w:basedOn w:val="VerbatimChar"/>
     <w:rPr>
+      <w:i/>
       <w:color w:val="60a0b0"/>
-      <w:i/>
     </w:rPr>
   </w:style>
   <w:style w:type="character" w:customStyle="1" w:styleId="DocumentationTok">
     <w:name w:val="DocumentationTok"/>
     <w:basedOn w:val="VerbatimChar"/>
     <w:rPr>
+      <w:i/>
       <w:color w:val="ba2121"/>
-      <w:i/>
     </w:rPr>
   </w:style>
   <w:style w:type="character" w:customStyle="1" w:styleId="AnnotationTok">
     <w:name w:val="AnnotationTok"/>
     <w:basedOn w:val="VerbatimChar"/>
     <w:rPr>
-      <w:color w:val="60a0b0"/>
       <w:b/>
       <w:i/>
+      <w:color w:val="60a0b0"/>
     </w:rPr>
   </w:style>
   <w:style w:type="character" w:customStyle="1" w:styleId="CommentVarTok">
     <w:name w:val="CommentVarTok"/>
     <w:basedOn w:val="VerbatimChar"/>
     <w:rPr>
-      <w:color w:val="60a0b0"/>
       <w:b/>
       <w:i/>
+      <w:color w:val="60a0b0"/>
     </w:rPr>
   </w:style>
   <w:style w:type="character" w:customStyle="1" w:styleId="OtherTok">
@@ -2039,8 +2049,8 @@
     <w:name w:val="ControlFlowTok"/>
     <w:basedOn w:val="VerbatimChar"/>
     <w:rPr>
+      <w:b/>
       <w:color w:val="007020"/>
-      <w:b/>
     </w:rPr>
   </w:style>
   <w:style w:type="character" w:customStyle="1" w:styleId="OperatorTok">
@@ -2053,7 +2063,9 @@
   <w:style w:type="character" w:customStyle="1" w:styleId="BuiltInTok">
     <w:name w:val="BuiltInTok"/>
     <w:basedOn w:val="VerbatimChar"/>
-    <w:rPr/>
+    <w:rPr>
+      <w:color w:val="008000"/>
+    </w:rPr>
   </w:style>
   <w:style w:type="character" w:customStyle="1" w:styleId="ExtensionTok">
     <w:name w:val="ExtensionTok"/>
@@ -2083,34 +2095,34 @@
     <w:name w:val="InformationTok"/>
     <w:basedOn w:val="VerbatimChar"/>
     <w:rPr>
-      <w:color w:val="60a0b0"/>
       <w:b/>
       <w:i/>
+      <w:color w:val="60a0b0"/>
     </w:rPr>
   </w:style>
   <w:style w:type="character" w:customStyle="1" w:styleId="WarningTok">
     <w:name w:val="WarningTok"/>
     <w:basedOn w:val="VerbatimChar"/>
     <w:rPr>
-      <w:color w:val="60a0b0"/>
       <w:b/>
       <w:i/>
+      <w:color w:val="60a0b0"/>
     </w:rPr>
   </w:style>
   <w:style w:type="character" w:customStyle="1" w:styleId="AlertTok">
     <w:name w:val="AlertTok"/>
     <w:basedOn w:val="VerbatimChar"/>
     <w:rPr>
+      <w:b/>
       <w:color w:val="ff0000"/>
-      <w:b/>
     </w:rPr>
   </w:style>
   <w:style w:type="character" w:customStyle="1" w:styleId="ErrorTok">
     <w:name w:val="ErrorTok"/>
     <w:basedOn w:val="VerbatimChar"/>
     <w:rPr>
+      <w:b/>
       <w:color w:val="ff0000"/>
-      <w:b/>
     </w:rPr>
   </w:style>
   <w:style w:type="character" w:customStyle="1" w:styleId="NormalTok">

</xml_diff>